<commit_message>
Update FACTS ABOUT ENZYMES FOR KIDS.docx
</commit_message>
<xml_diff>
--- a/assets/FACTS ABOUT ENZYMES FOR KIDS.docx
+++ b/assets/FACTS ABOUT ENZYMES FOR KIDS.docx
@@ -43,21 +43,313 @@
           <w:sz w:val="24"/>
           <w:szCs w:val="24"/>
         </w:rPr>
-        <w:t>1. Enzymes are like tiny helpers in our bodies</w:t>
-      </w:r>
-      <w:r>
-        <w:rPr>
-          <w:sz w:val="24"/>
-          <w:szCs w:val="24"/>
-        </w:rPr>
-        <w:t>, t</w:t>
-      </w:r>
-      <w:r>
-        <w:rPr>
-          <w:sz w:val="24"/>
-          <w:szCs w:val="24"/>
-        </w:rPr>
-        <w:t>hey speed up chemical reactions.</w:t>
+        <w:t>1. Enzymes are like tiny helpers in our bodies, they speed up chemical reactions.</w:t>
+      </w:r>
+    </w:p>
+    <w:p>
+      <w:pPr>
+        <w:rPr>
+          <w:sz w:val="24"/>
+          <w:szCs w:val="24"/>
+        </w:rPr>
+      </w:pPr>
+      <w:r>
+        <w:rPr>
+          <w:sz w:val="24"/>
+          <w:szCs w:val="24"/>
+        </w:rPr>
+        <w:t>2. Enzymes don't change themselves when they help.</w:t>
+      </w:r>
+    </w:p>
+    <w:p>
+      <w:pPr>
+        <w:rPr>
+          <w:sz w:val="24"/>
+          <w:szCs w:val="24"/>
+        </w:rPr>
+      </w:pPr>
+      <w:r>
+        <w:rPr>
+          <w:sz w:val="24"/>
+          <w:szCs w:val="24"/>
+        </w:rPr>
+        <w:t>3. They make sure things happen faster, like a magic trick!</w:t>
+      </w:r>
+    </w:p>
+    <w:p>
+      <w:pPr>
+        <w:rPr>
+          <w:sz w:val="24"/>
+          <w:szCs w:val="24"/>
+        </w:rPr>
+      </w:pPr>
+      <w:r>
+        <w:rPr>
+          <w:sz w:val="24"/>
+          <w:szCs w:val="24"/>
+        </w:rPr>
+        <w:t>4. Without enzymes, our bodies would work slower.</w:t>
+      </w:r>
+    </w:p>
+    <w:p>
+      <w:pPr>
+        <w:rPr>
+          <w:sz w:val="24"/>
+          <w:szCs w:val="24"/>
+        </w:rPr>
+      </w:pPr>
+      <w:r>
+        <w:rPr>
+          <w:sz w:val="24"/>
+          <w:szCs w:val="24"/>
+        </w:rPr>
+        <w:t>5. Enzymes help us digest food in our stomachs.</w:t>
+      </w:r>
+    </w:p>
+    <w:p>
+      <w:pPr>
+        <w:rPr>
+          <w:sz w:val="24"/>
+          <w:szCs w:val="24"/>
+        </w:rPr>
+      </w:pPr>
+      <w:r>
+        <w:rPr>
+          <w:sz w:val="24"/>
+          <w:szCs w:val="24"/>
+        </w:rPr>
+        <w:t>6. They also help plants grow and flowers bloom.</w:t>
+      </w:r>
+    </w:p>
+    <w:p>
+      <w:pPr>
+        <w:rPr>
+          <w:sz w:val="24"/>
+          <w:szCs w:val="24"/>
+        </w:rPr>
+      </w:pPr>
+      <w:r>
+        <w:rPr>
+          <w:sz w:val="24"/>
+          <w:szCs w:val="24"/>
+        </w:rPr>
+        <w:t>7. Enzymes can be found in fruits like apples and bananas.</w:t>
+      </w:r>
+    </w:p>
+    <w:p>
+      <w:pPr>
+        <w:rPr>
+          <w:sz w:val="24"/>
+          <w:szCs w:val="24"/>
+        </w:rPr>
+      </w:pPr>
+      <w:r>
+        <w:rPr>
+          <w:sz w:val="24"/>
+          <w:szCs w:val="24"/>
+        </w:rPr>
+        <w:t>8. They are important for making things like cheese and bread.</w:t>
+      </w:r>
+    </w:p>
+    <w:p>
+      <w:pPr>
+        <w:rPr>
+          <w:sz w:val="24"/>
+          <w:szCs w:val="24"/>
+        </w:rPr>
+      </w:pPr>
+      <w:r>
+        <w:rPr>
+          <w:sz w:val="24"/>
+          <w:szCs w:val="24"/>
+        </w:rPr>
+        <w:t>9. Enzymes are like the chefs of our body, cooking up reactions!</w:t>
+      </w:r>
+    </w:p>
+    <w:p>
+      <w:pPr>
+        <w:rPr>
+          <w:sz w:val="24"/>
+          <w:szCs w:val="24"/>
+        </w:rPr>
+      </w:pPr>
+      <w:r>
+        <w:rPr>
+          <w:sz w:val="24"/>
+          <w:szCs w:val="24"/>
+        </w:rPr>
+        <w:t>10. Enzymes help heal cuts and bruises on our skin.</w:t>
+      </w:r>
+    </w:p>
+    <w:p>
+      <w:pPr>
+        <w:rPr>
+          <w:sz w:val="24"/>
+          <w:szCs w:val="24"/>
+        </w:rPr>
+      </w:pPr>
+      <w:r>
+        <w:rPr>
+          <w:sz w:val="24"/>
+          <w:szCs w:val="24"/>
+        </w:rPr>
+        <w:t>11. They play a big role in how our muscles move.</w:t>
+      </w:r>
+    </w:p>
+    <w:p>
+      <w:pPr>
+        <w:rPr>
+          <w:sz w:val="24"/>
+          <w:szCs w:val="24"/>
+        </w:rPr>
+      </w:pPr>
+      <w:r>
+        <w:rPr>
+          <w:sz w:val="24"/>
+          <w:szCs w:val="24"/>
+        </w:rPr>
+        <w:t>12. Enzymes are essential for animals to breathe and for plants to make oxygen.</w:t>
+      </w:r>
+    </w:p>
+    <w:p>
+      <w:pPr>
+        <w:rPr>
+          <w:sz w:val="24"/>
+          <w:szCs w:val="24"/>
+        </w:rPr>
+      </w:pPr>
+      <w:r>
+        <w:rPr>
+          <w:sz w:val="24"/>
+          <w:szCs w:val="24"/>
+        </w:rPr>
+        <w:t>13. They are super small but incredibly powerful!</w:t>
+      </w:r>
+    </w:p>
+    <w:p>
+      <w:pPr>
+        <w:rPr>
+          <w:sz w:val="24"/>
+          <w:szCs w:val="24"/>
+        </w:rPr>
+      </w:pPr>
+      <w:r>
+        <w:rPr>
+          <w:sz w:val="24"/>
+          <w:szCs w:val="24"/>
+        </w:rPr>
+        <w:t>14. Enzymes have special names, like "amylase" for breaking down sugars.</w:t>
+      </w:r>
+    </w:p>
+    <w:p>
+      <w:pPr>
+        <w:rPr>
+          <w:sz w:val="24"/>
+          <w:szCs w:val="24"/>
+        </w:rPr>
+      </w:pPr>
+      <w:r>
+        <w:rPr>
+          <w:sz w:val="24"/>
+          <w:szCs w:val="24"/>
+        </w:rPr>
+        <w:t>15. They work like keys that unlock specific reactions in our bodies.</w:t>
+      </w:r>
+    </w:p>
+    <w:p>
+      <w:pPr>
+        <w:rPr>
+          <w:sz w:val="24"/>
+          <w:szCs w:val="24"/>
+        </w:rPr>
+      </w:pPr>
+      <w:r>
+        <w:rPr>
+          <w:sz w:val="24"/>
+          <w:szCs w:val="24"/>
+        </w:rPr>
+        <w:t>16. Enzymes can be found in our saliva, helping us taste food.</w:t>
+      </w:r>
+    </w:p>
+    <w:p>
+      <w:pPr>
+        <w:rPr>
+          <w:sz w:val="24"/>
+          <w:szCs w:val="24"/>
+        </w:rPr>
+      </w:pPr>
+      <w:r>
+        <w:rPr>
+          <w:sz w:val="24"/>
+          <w:szCs w:val="24"/>
+        </w:rPr>
+        <w:t>17. Some enzymes even help clean up messes in the environment, like oil spills.</w:t>
+      </w:r>
+    </w:p>
+    <w:p>
+      <w:pPr>
+        <w:rPr>
+          <w:sz w:val="24"/>
+          <w:szCs w:val="24"/>
+        </w:rPr>
+      </w:pPr>
+      <w:r>
+        <w:rPr>
+          <w:sz w:val="24"/>
+          <w:szCs w:val="24"/>
+        </w:rPr>
+        <w:t>18</w:t>
+      </w:r>
+      <w:r>
+        <w:rPr>
+          <w:sz w:val="24"/>
+          <w:szCs w:val="24"/>
+        </w:rPr>
+        <w:t>. Scientist’s study enzymes to understand how they work and how to use them to help us.</w:t>
+      </w:r>
+    </w:p>
+    <w:p>
+      <w:pPr>
+        <w:rPr>
+          <w:sz w:val="24"/>
+          <w:szCs w:val="24"/>
+        </w:rPr>
+      </w:pPr>
+      <w:r>
+        <w:rPr>
+          <w:sz w:val="24"/>
+          <w:szCs w:val="24"/>
+        </w:rPr>
+        <w:t>19</w:t>
+      </w:r>
+      <w:r>
+        <w:rPr>
+          <w:sz w:val="24"/>
+          <w:szCs w:val="24"/>
+        </w:rPr>
+        <w:t>. Enzymes are like puzzle pieces that fit perfectly to make things happen.</w:t>
+      </w:r>
+    </w:p>
+    <w:p>
+      <w:pPr>
+        <w:rPr>
+          <w:sz w:val="24"/>
+          <w:szCs w:val="24"/>
+        </w:rPr>
+      </w:pPr>
+      <w:r>
+        <w:rPr>
+          <w:sz w:val="24"/>
+          <w:szCs w:val="24"/>
+        </w:rPr>
+        <w:t>20</w:t>
+      </w:r>
+      <w:r>
+        <w:rPr>
+          <w:sz w:val="24"/>
+          <w:szCs w:val="24"/>
+        </w:rPr>
+        <w:t>. They can be sensitive to temperature and pH levels, like Goldilocks looking for the perfect porridge!</w:t>
       </w:r>
     </w:p>
     <w:p>
@@ -79,16 +371,59 @@
           <w:sz w:val="24"/>
           <w:szCs w:val="24"/>
         </w:rPr>
-        <w:t>. Enzymes don't change themselves when they help.</w:t>
-      </w:r>
-    </w:p>
-    <w:p>
-      <w:pPr>
-        <w:rPr>
-          <w:sz w:val="24"/>
-          <w:szCs w:val="24"/>
-        </w:rPr>
-      </w:pPr>
+        <w:t>1</w:t>
+      </w:r>
+      <w:r>
+        <w:rPr>
+          <w:sz w:val="24"/>
+          <w:szCs w:val="24"/>
+        </w:rPr>
+        <w:t>. Enzymes help plants make their own food through photosynthesis.</w:t>
+      </w:r>
+    </w:p>
+    <w:p>
+      <w:pPr>
+        <w:rPr>
+          <w:sz w:val="24"/>
+          <w:szCs w:val="24"/>
+        </w:rPr>
+      </w:pPr>
+      <w:r>
+        <w:rPr>
+          <w:sz w:val="24"/>
+          <w:szCs w:val="24"/>
+        </w:rPr>
+        <w:t>2</w:t>
+      </w:r>
+      <w:r>
+        <w:rPr>
+          <w:sz w:val="24"/>
+          <w:szCs w:val="24"/>
+        </w:rPr>
+        <w:t>2</w:t>
+      </w:r>
+      <w:r>
+        <w:rPr>
+          <w:sz w:val="24"/>
+          <w:szCs w:val="24"/>
+        </w:rPr>
+        <w:t>. Our bodies have thousands of different enzymes, each with its own job.</w:t>
+      </w:r>
+    </w:p>
+    <w:p>
+      <w:pPr>
+        <w:rPr>
+          <w:sz w:val="24"/>
+          <w:szCs w:val="24"/>
+        </w:rPr>
+      </w:pPr>
+      <w:r>
+        <w:rPr>
+          <w:sz w:val="24"/>
+          <w:szCs w:val="24"/>
+        </w:rPr>
+        <w:t>2</w:t>
+      </w:r>
       <w:r>
         <w:rPr>
           <w:sz w:val="24"/>
@@ -101,537 +436,6 @@
           <w:sz w:val="24"/>
           <w:szCs w:val="24"/>
         </w:rPr>
-        <w:t>. They make sure things happen faster, like a magic trick!</w:t>
-      </w:r>
-    </w:p>
-    <w:p>
-      <w:pPr>
-        <w:rPr>
-          <w:sz w:val="24"/>
-          <w:szCs w:val="24"/>
-        </w:rPr>
-      </w:pPr>
-      <w:r>
-        <w:rPr>
-          <w:sz w:val="24"/>
-          <w:szCs w:val="24"/>
-        </w:rPr>
-        <w:t>4</w:t>
-      </w:r>
-      <w:r>
-        <w:rPr>
-          <w:sz w:val="24"/>
-          <w:szCs w:val="24"/>
-        </w:rPr>
-        <w:t>. Without enzymes, our bodies would work slower.</w:t>
-      </w:r>
-    </w:p>
-    <w:p>
-      <w:pPr>
-        <w:rPr>
-          <w:sz w:val="24"/>
-          <w:szCs w:val="24"/>
-        </w:rPr>
-      </w:pPr>
-      <w:r>
-        <w:rPr>
-          <w:sz w:val="24"/>
-          <w:szCs w:val="24"/>
-        </w:rPr>
-        <w:t>5</w:t>
-      </w:r>
-      <w:r>
-        <w:rPr>
-          <w:sz w:val="24"/>
-          <w:szCs w:val="24"/>
-        </w:rPr>
-        <w:t>. Enzymes help us digest food in our stomachs.</w:t>
-      </w:r>
-    </w:p>
-    <w:p>
-      <w:pPr>
-        <w:rPr>
-          <w:sz w:val="24"/>
-          <w:szCs w:val="24"/>
-        </w:rPr>
-      </w:pPr>
-      <w:r>
-        <w:rPr>
-          <w:sz w:val="24"/>
-          <w:szCs w:val="24"/>
-        </w:rPr>
-        <w:t>6</w:t>
-      </w:r>
-      <w:r>
-        <w:rPr>
-          <w:sz w:val="24"/>
-          <w:szCs w:val="24"/>
-        </w:rPr>
-        <w:t>. They also help plants grow and flowers bloom.</w:t>
-      </w:r>
-    </w:p>
-    <w:p>
-      <w:pPr>
-        <w:rPr>
-          <w:sz w:val="24"/>
-          <w:szCs w:val="24"/>
-        </w:rPr>
-      </w:pPr>
-      <w:r>
-        <w:rPr>
-          <w:sz w:val="24"/>
-          <w:szCs w:val="24"/>
-        </w:rPr>
-        <w:t>7</w:t>
-      </w:r>
-      <w:r>
-        <w:rPr>
-          <w:sz w:val="24"/>
-          <w:szCs w:val="24"/>
-        </w:rPr>
-        <w:t>. Enzymes can be found in fruits like apples and bananas.</w:t>
-      </w:r>
-    </w:p>
-    <w:p>
-      <w:pPr>
-        <w:rPr>
-          <w:sz w:val="24"/>
-          <w:szCs w:val="24"/>
-        </w:rPr>
-      </w:pPr>
-      <w:r>
-        <w:rPr>
-          <w:sz w:val="24"/>
-          <w:szCs w:val="24"/>
-        </w:rPr>
-        <w:t>8</w:t>
-      </w:r>
-      <w:r>
-        <w:rPr>
-          <w:sz w:val="24"/>
-          <w:szCs w:val="24"/>
-        </w:rPr>
-        <w:t>. They are important for making things like cheese and bread.</w:t>
-      </w:r>
-    </w:p>
-    <w:p>
-      <w:pPr>
-        <w:rPr>
-          <w:sz w:val="24"/>
-          <w:szCs w:val="24"/>
-        </w:rPr>
-      </w:pPr>
-      <w:r>
-        <w:rPr>
-          <w:sz w:val="24"/>
-          <w:szCs w:val="24"/>
-        </w:rPr>
-        <w:t>9</w:t>
-      </w:r>
-      <w:r>
-        <w:rPr>
-          <w:sz w:val="24"/>
-          <w:szCs w:val="24"/>
-        </w:rPr>
-        <w:t>. Enzymes are like the chefs of our body, cooking up reactions!</w:t>
-      </w:r>
-    </w:p>
-    <w:p>
-      <w:pPr>
-        <w:rPr>
-          <w:sz w:val="24"/>
-          <w:szCs w:val="24"/>
-        </w:rPr>
-      </w:pPr>
-      <w:r>
-        <w:rPr>
-          <w:sz w:val="24"/>
-          <w:szCs w:val="24"/>
-        </w:rPr>
-        <w:t>1</w:t>
-      </w:r>
-      <w:r>
-        <w:rPr>
-          <w:sz w:val="24"/>
-          <w:szCs w:val="24"/>
-        </w:rPr>
-        <w:t>0</w:t>
-      </w:r>
-      <w:r>
-        <w:rPr>
-          <w:sz w:val="24"/>
-          <w:szCs w:val="24"/>
-        </w:rPr>
-        <w:t>. Enzymes help heal cuts and bruises on our skin.</w:t>
-      </w:r>
-    </w:p>
-    <w:p>
-      <w:pPr>
-        <w:rPr>
-          <w:sz w:val="24"/>
-          <w:szCs w:val="24"/>
-        </w:rPr>
-      </w:pPr>
-      <w:r>
-        <w:rPr>
-          <w:sz w:val="24"/>
-          <w:szCs w:val="24"/>
-        </w:rPr>
-        <w:t>1</w:t>
-      </w:r>
-      <w:r>
-        <w:rPr>
-          <w:sz w:val="24"/>
-          <w:szCs w:val="24"/>
-        </w:rPr>
-        <w:t>1</w:t>
-      </w:r>
-      <w:r>
-        <w:rPr>
-          <w:sz w:val="24"/>
-          <w:szCs w:val="24"/>
-        </w:rPr>
-        <w:t>. They play a big role in how our muscles move.</w:t>
-      </w:r>
-    </w:p>
-    <w:p>
-      <w:pPr>
-        <w:rPr>
-          <w:sz w:val="24"/>
-          <w:szCs w:val="24"/>
-        </w:rPr>
-      </w:pPr>
-      <w:r>
-        <w:rPr>
-          <w:sz w:val="24"/>
-          <w:szCs w:val="24"/>
-        </w:rPr>
-        <w:t>1</w:t>
-      </w:r>
-      <w:r>
-        <w:rPr>
-          <w:sz w:val="24"/>
-          <w:szCs w:val="24"/>
-        </w:rPr>
-        <w:t>2</w:t>
-      </w:r>
-      <w:r>
-        <w:rPr>
-          <w:sz w:val="24"/>
-          <w:szCs w:val="24"/>
-        </w:rPr>
-        <w:t>. Enzymes are essential for animals to breathe and for plants to make oxygen.</w:t>
-      </w:r>
-    </w:p>
-    <w:p>
-      <w:pPr>
-        <w:rPr>
-          <w:sz w:val="24"/>
-          <w:szCs w:val="24"/>
-        </w:rPr>
-      </w:pPr>
-      <w:r>
-        <w:rPr>
-          <w:sz w:val="24"/>
-          <w:szCs w:val="24"/>
-        </w:rPr>
-        <w:t>1</w:t>
-      </w:r>
-      <w:r>
-        <w:rPr>
-          <w:sz w:val="24"/>
-          <w:szCs w:val="24"/>
-        </w:rPr>
-        <w:t>3</w:t>
-      </w:r>
-      <w:r>
-        <w:rPr>
-          <w:sz w:val="24"/>
-          <w:szCs w:val="24"/>
-        </w:rPr>
-        <w:t>. They are super small but incredibly powerful!</w:t>
-      </w:r>
-    </w:p>
-    <w:p>
-      <w:pPr>
-        <w:rPr>
-          <w:sz w:val="24"/>
-          <w:szCs w:val="24"/>
-        </w:rPr>
-      </w:pPr>
-      <w:r>
-        <w:rPr>
-          <w:sz w:val="24"/>
-          <w:szCs w:val="24"/>
-        </w:rPr>
-        <w:t>1</w:t>
-      </w:r>
-      <w:r>
-        <w:rPr>
-          <w:sz w:val="24"/>
-          <w:szCs w:val="24"/>
-        </w:rPr>
-        <w:t>4</w:t>
-      </w:r>
-      <w:r>
-        <w:rPr>
-          <w:sz w:val="24"/>
-          <w:szCs w:val="24"/>
-        </w:rPr>
-        <w:t>. Enzymes have special names, like "amylase" for breaking down sugars.</w:t>
-      </w:r>
-    </w:p>
-    <w:p>
-      <w:pPr>
-        <w:rPr>
-          <w:sz w:val="24"/>
-          <w:szCs w:val="24"/>
-        </w:rPr>
-      </w:pPr>
-      <w:r>
-        <w:rPr>
-          <w:sz w:val="24"/>
-          <w:szCs w:val="24"/>
-        </w:rPr>
-        <w:t>1</w:t>
-      </w:r>
-      <w:r>
-        <w:rPr>
-          <w:sz w:val="24"/>
-          <w:szCs w:val="24"/>
-        </w:rPr>
-        <w:t>5</w:t>
-      </w:r>
-      <w:r>
-        <w:rPr>
-          <w:sz w:val="24"/>
-          <w:szCs w:val="24"/>
-        </w:rPr>
-        <w:t>. They work like keys that unlock specific reactions in our bodies.</w:t>
-      </w:r>
-    </w:p>
-    <w:p>
-      <w:pPr>
-        <w:rPr>
-          <w:sz w:val="24"/>
-          <w:szCs w:val="24"/>
-        </w:rPr>
-      </w:pPr>
-      <w:r>
-        <w:rPr>
-          <w:sz w:val="24"/>
-          <w:szCs w:val="24"/>
-        </w:rPr>
-        <w:t>1</w:t>
-      </w:r>
-      <w:r>
-        <w:rPr>
-          <w:sz w:val="24"/>
-          <w:szCs w:val="24"/>
-        </w:rPr>
-        <w:t>6</w:t>
-      </w:r>
-      <w:r>
-        <w:rPr>
-          <w:sz w:val="24"/>
-          <w:szCs w:val="24"/>
-        </w:rPr>
-        <w:t>. Enzymes can be found in our saliva, helping us taste food.</w:t>
-      </w:r>
-    </w:p>
-    <w:p>
-      <w:pPr>
-        <w:rPr>
-          <w:sz w:val="24"/>
-          <w:szCs w:val="24"/>
-        </w:rPr>
-      </w:pPr>
-      <w:r>
-        <w:rPr>
-          <w:sz w:val="24"/>
-          <w:szCs w:val="24"/>
-        </w:rPr>
-        <w:t>1</w:t>
-      </w:r>
-      <w:r>
-        <w:rPr>
-          <w:sz w:val="24"/>
-          <w:szCs w:val="24"/>
-        </w:rPr>
-        <w:t>7</w:t>
-      </w:r>
-      <w:r>
-        <w:rPr>
-          <w:sz w:val="24"/>
-          <w:szCs w:val="24"/>
-        </w:rPr>
-        <w:t>. Some enzymes even help clean up messes in the environment, like oil spills.</w:t>
-      </w:r>
-    </w:p>
-    <w:p>
-      <w:pPr>
-        <w:rPr>
-          <w:sz w:val="24"/>
-          <w:szCs w:val="24"/>
-        </w:rPr>
-      </w:pPr>
-      <w:r>
-        <w:rPr>
-          <w:sz w:val="24"/>
-          <w:szCs w:val="24"/>
-        </w:rPr>
-        <w:t>18</w:t>
-      </w:r>
-      <w:r>
-        <w:rPr>
-          <w:sz w:val="24"/>
-          <w:szCs w:val="24"/>
-        </w:rPr>
-        <w:t>. Scientist</w:t>
-      </w:r>
-      <w:r>
-        <w:rPr>
-          <w:sz w:val="24"/>
-          <w:szCs w:val="24"/>
-        </w:rPr>
-        <w:t>’</w:t>
-      </w:r>
-      <w:r>
-        <w:rPr>
-          <w:sz w:val="24"/>
-          <w:szCs w:val="24"/>
-        </w:rPr>
-        <w:t>s study enzymes to understand how they work and how to use them to help us.</w:t>
-      </w:r>
-    </w:p>
-    <w:p>
-      <w:pPr>
-        <w:rPr>
-          <w:sz w:val="24"/>
-          <w:szCs w:val="24"/>
-        </w:rPr>
-      </w:pPr>
-      <w:r>
-        <w:rPr>
-          <w:sz w:val="24"/>
-          <w:szCs w:val="24"/>
-        </w:rPr>
-        <w:t>19</w:t>
-      </w:r>
-      <w:r>
-        <w:rPr>
-          <w:sz w:val="24"/>
-          <w:szCs w:val="24"/>
-        </w:rPr>
-        <w:t>. Enzymes are like puzzle pieces that fit perfectly to make things happen.</w:t>
-      </w:r>
-    </w:p>
-    <w:p>
-      <w:pPr>
-        <w:rPr>
-          <w:sz w:val="24"/>
-          <w:szCs w:val="24"/>
-        </w:rPr>
-      </w:pPr>
-      <w:r>
-        <w:rPr>
-          <w:sz w:val="24"/>
-          <w:szCs w:val="24"/>
-        </w:rPr>
-        <w:t>20</w:t>
-      </w:r>
-      <w:r>
-        <w:rPr>
-          <w:sz w:val="24"/>
-          <w:szCs w:val="24"/>
-        </w:rPr>
-        <w:t>. They can be sensitive to temperature and pH levels, like Goldilocks looking for the perfect porridge!</w:t>
-      </w:r>
-    </w:p>
-    <w:p>
-      <w:pPr>
-        <w:rPr>
-          <w:sz w:val="24"/>
-          <w:szCs w:val="24"/>
-        </w:rPr>
-      </w:pPr>
-      <w:r>
-        <w:rPr>
-          <w:sz w:val="24"/>
-          <w:szCs w:val="24"/>
-        </w:rPr>
-        <w:t>2</w:t>
-      </w:r>
-      <w:r>
-        <w:rPr>
-          <w:sz w:val="24"/>
-          <w:szCs w:val="24"/>
-        </w:rPr>
-        <w:t>1</w:t>
-      </w:r>
-      <w:r>
-        <w:rPr>
-          <w:sz w:val="24"/>
-          <w:szCs w:val="24"/>
-        </w:rPr>
-        <w:t>. Enzymes help plants make their own food through photosynthesis.</w:t>
-      </w:r>
-    </w:p>
-    <w:p>
-      <w:pPr>
-        <w:rPr>
-          <w:sz w:val="24"/>
-          <w:szCs w:val="24"/>
-        </w:rPr>
-      </w:pPr>
-      <w:r>
-        <w:rPr>
-          <w:sz w:val="24"/>
-          <w:szCs w:val="24"/>
-        </w:rPr>
-        <w:t>2</w:t>
-      </w:r>
-      <w:r>
-        <w:rPr>
-          <w:sz w:val="24"/>
-          <w:szCs w:val="24"/>
-        </w:rPr>
-        <w:t>2</w:t>
-      </w:r>
-      <w:r>
-        <w:rPr>
-          <w:sz w:val="24"/>
-          <w:szCs w:val="24"/>
-        </w:rPr>
-        <w:t>. Our bodies have thousands of different enzymes, each with its own job.</w:t>
-      </w:r>
-    </w:p>
-    <w:p>
-      <w:pPr>
-        <w:rPr>
-          <w:sz w:val="24"/>
-          <w:szCs w:val="24"/>
-        </w:rPr>
-      </w:pPr>
-      <w:r>
-        <w:rPr>
-          <w:sz w:val="24"/>
-          <w:szCs w:val="24"/>
-        </w:rPr>
-        <w:t>2</w:t>
-      </w:r>
-      <w:r>
-        <w:rPr>
-          <w:sz w:val="24"/>
-          <w:szCs w:val="24"/>
-        </w:rPr>
-        <w:t>3</w:t>
-      </w:r>
-      <w:r>
-        <w:rPr>
-          <w:sz w:val="24"/>
-          <w:szCs w:val="24"/>
-        </w:rPr>
         <w:t>. Enzymes are incredibly efficient, making chemical reactions happen millions of times faster than they would without them!</w:t>
       </w:r>
     </w:p>
@@ -647,14 +451,29 @@
           <w:sz w:val="24"/>
           <w:szCs w:val="24"/>
         </w:rPr>
-        <w:t xml:space="preserve">24. </w:t>
-      </w:r>
-      <w:r>
-        <w:rPr>
-          <w:sz w:val="24"/>
-          <w:szCs w:val="24"/>
-        </w:rPr>
-        <w:t>They also play a role in the sense of smell, allowing us to enjoy delicious scents.</w:t>
+        <w:t>24. They also play a role in the sense of smell, allowing us to enjoy delicious scents.</w:t>
+      </w:r>
+    </w:p>
+    <w:p>
+      <w:pPr>
+        <w:rPr>
+          <w:sz w:val="24"/>
+          <w:szCs w:val="24"/>
+        </w:rPr>
+      </w:pPr>
+      <w:r>
+        <w:rPr>
+          <w:sz w:val="24"/>
+          <w:szCs w:val="24"/>
+        </w:rPr>
+        <w:t xml:space="preserve">25. </w:t>
+      </w:r>
+      <w:r>
+        <w:rPr>
+          <w:sz w:val="24"/>
+          <w:szCs w:val="24"/>
+        </w:rPr>
+        <w:t>Lipase is a digestive enzyme that breaks down fats in food into smaller parts called fatty acids and glycerol for our bodies to use.</w:t>
       </w:r>
     </w:p>
     <w:sectPr>

</xml_diff>